<commit_message>
Make correction + X-Ray
</commit_message>
<xml_diff>
--- a/Ответы 1.docx
+++ b/Ответы 1.docx
@@ -51,6 +51,33 @@
       <w:pPr>
         <w:pStyle w:val="Normal"/>
         <w:ind w:left="0" w:right="0" w:hanging="0"/>
+        <w:jc w:val="left"/>
+        <w:rPr>
+          <w:rFonts w:asciiTheme="minorHAnsi" w:cstheme="minorBidi" w:eastAsiaTheme="minorHAnsi" w:hAnsiTheme="minorHAnsi"/>
+          <w:b/>
+          <w:b/>
+          <w:bCs/>
+          <w:color w:val="006600"/>
+          <w:sz w:val="24"/>
+          <w:szCs w:val="24"/>
+        </w:rPr>
+      </w:pPr>
+      <w:r>
+        <w:rPr>
+          <w:rFonts w:asciiTheme="minorHAnsi" w:cstheme="minorBidi" w:eastAsiaTheme="minorHAnsi" w:hAnsiTheme="minorHAnsi" w:ascii="Times new roman" w:hAnsi="Times new roman"/>
+          <w:b/>
+          <w:bCs/>
+          <w:color w:val="006600"/>
+          <w:sz w:val="24"/>
+          <w:szCs w:val="24"/>
+        </w:rPr>
+        <w:t>+</w:t>
+      </w:r>
+    </w:p>
+    <w:p>
+      <w:pPr>
+        <w:pStyle w:val="Normal"/>
+        <w:ind w:left="0" w:right="0" w:hanging="0"/>
         <w:jc w:val="right"/>
         <w:rPr>
           <w:rFonts w:ascii="Times new roman" w:hAnsi="Times new roman"/>
@@ -58,7 +85,8 @@
       </w:pPr>
       <w:r>
         <w:rPr>
-          <w:rFonts w:ascii="Times new roman" w:hAnsi="Times new roman"/>
+          <w:rFonts w:asciiTheme="minorHAnsi" w:cstheme="minorBidi" w:eastAsiaTheme="minorHAnsi" w:hAnsiTheme="minorHAnsi" w:ascii="Times new roman" w:hAnsi="Times new roman"/>
+          <w:color w:val="006600"/>
         </w:rPr>
         <w:t>Таблица 2.</w:t>
       </w:r>
@@ -69,12 +97,14 @@
         <w:ind w:left="0" w:right="0" w:hanging="0"/>
         <w:jc w:val="center"/>
         <w:rPr>
-          <w:rFonts w:ascii="Times new roman" w:hAnsi="Times new roman"/>
+          <w:rFonts w:asciiTheme="minorHAnsi" w:cstheme="minorBidi" w:eastAsiaTheme="minorHAnsi" w:hAnsiTheme="minorHAnsi"/>
+          <w:color w:val="006600"/>
         </w:rPr>
       </w:pPr>
       <w:r>
         <w:rPr>
-          <w:rFonts w:ascii="Times new roman" w:hAnsi="Times new roman"/>
+          <w:rFonts w:asciiTheme="minorHAnsi" w:cstheme="minorBidi" w:eastAsiaTheme="minorHAnsi" w:hAnsiTheme="minorHAnsi" w:ascii="Times new roman" w:hAnsi="Times new roman"/>
+          <w:color w:val="006600"/>
         </w:rPr>
         <w:t>Интенсивность кластерных ионов и наблюдаемые «магические числа» для изученных солей диазония.</w:t>
       </w:r>
@@ -92,7 +122,7 @@
         </w:tblBorders>
         <w:tblCellMar>
           <w:top w:w="55" w:type="dxa"/>
-          <w:left w:w="39" w:type="dxa"/>
+          <w:left w:w="36" w:type="dxa"/>
           <w:bottom w:w="55" w:type="dxa"/>
           <w:right w:w="55" w:type="dxa"/>
         </w:tblCellMar>
@@ -116,7 +146,7 @@
             </w:tcBorders>
             <w:shd w:fill="FFFFFF" w:val="clear"/>
             <w:tcMar>
-              <w:left w:w="39" w:type="dxa"/>
+              <w:left w:w="36" w:type="dxa"/>
             </w:tcMar>
           </w:tcPr>
           <w:p>
@@ -149,7 +179,7 @@
             </w:tcBorders>
             <w:shd w:fill="FFFFFF" w:val="clear"/>
             <w:tcMar>
-              <w:left w:w="39" w:type="dxa"/>
+              <w:left w:w="36" w:type="dxa"/>
             </w:tcMar>
           </w:tcPr>
           <w:p>
@@ -182,7 +212,7 @@
             </w:tcBorders>
             <w:shd w:fill="FFFFFF" w:val="clear"/>
             <w:tcMar>
-              <w:left w:w="39" w:type="dxa"/>
+              <w:left w:w="36" w:type="dxa"/>
             </w:tcMar>
           </w:tcPr>
           <w:p>
@@ -217,7 +247,7 @@
             </w:tcBorders>
             <w:shd w:fill="FFFFFF" w:val="clear"/>
             <w:tcMar>
-              <w:left w:w="39" w:type="dxa"/>
+              <w:left w:w="36" w:type="dxa"/>
             </w:tcMar>
           </w:tcPr>
           <w:p>
@@ -254,7 +284,7 @@
             </w:tcBorders>
             <w:shd w:fill="FFFFFF" w:val="clear"/>
             <w:tcMar>
-              <w:left w:w="39" w:type="dxa"/>
+              <w:left w:w="36" w:type="dxa"/>
             </w:tcMar>
           </w:tcPr>
           <w:p>
@@ -282,25 +312,7 @@
                 <w:bCs/>
                 <w:lang w:val="en-US"/>
               </w:rPr>
-              <w:t>1</w:t>
-            </w:r>
-            <w:r>
-              <w:rPr>
-                <w:rFonts w:ascii="Times new roman" w:hAnsi="Times new roman"/>
-                <w:b/>
-                <w:bCs/>
-                <w:lang w:val="en-US"/>
-              </w:rPr>
-              <w:t>a</w:t>
-            </w:r>
-            <w:r>
-              <w:rPr>
-                <w:rFonts w:ascii="Times new roman" w:hAnsi="Times new roman"/>
-                <w:b/>
-                <w:bCs/>
-                <w:lang w:val="en-US"/>
-              </w:rPr>
-              <w:t xml:space="preserve"> </w:t>
+              <w:t xml:space="preserve">1a </w:t>
             </w:r>
           </w:p>
           <w:p>
@@ -395,7 +407,7 @@
             </w:tcBorders>
             <w:shd w:fill="FFFFFF" w:val="clear"/>
             <w:tcMar>
-              <w:left w:w="39" w:type="dxa"/>
+              <w:left w:w="36" w:type="dxa"/>
             </w:tcMar>
           </w:tcPr>
           <w:p>
@@ -432,7 +444,7 @@
             </w:tcBorders>
             <w:shd w:fill="FFFFFF" w:val="clear"/>
             <w:tcMar>
-              <w:left w:w="39" w:type="dxa"/>
+              <w:left w:w="36" w:type="dxa"/>
             </w:tcMar>
           </w:tcPr>
           <w:p>
@@ -474,7 +486,7 @@
             </w:tcBorders>
             <w:shd w:fill="FFFFFF" w:val="clear"/>
             <w:tcMar>
-              <w:left w:w="39" w:type="dxa"/>
+              <w:left w:w="36" w:type="dxa"/>
             </w:tcMar>
           </w:tcPr>
           <w:p>
@@ -518,7 +530,7 @@
             </w:tcBorders>
             <w:shd w:fill="FFFFFF" w:val="clear"/>
             <w:tcMar>
-              <w:left w:w="39" w:type="dxa"/>
+              <w:left w:w="36" w:type="dxa"/>
             </w:tcMar>
           </w:tcPr>
           <w:p>
@@ -550,7 +562,7 @@
             </w:tcBorders>
             <w:shd w:fill="FFFFFF" w:val="clear"/>
             <w:tcMar>
-              <w:left w:w="39" w:type="dxa"/>
+              <w:left w:w="36" w:type="dxa"/>
             </w:tcMar>
           </w:tcPr>
           <w:p>
@@ -583,7 +595,7 @@
             </w:tcBorders>
             <w:shd w:fill="FFFFFF" w:val="clear"/>
             <w:tcMar>
-              <w:left w:w="39" w:type="dxa"/>
+              <w:left w:w="36" w:type="dxa"/>
             </w:tcMar>
           </w:tcPr>
           <w:p>
@@ -620,7 +632,7 @@
             </w:tcBorders>
             <w:shd w:fill="FFFFFF" w:val="clear"/>
             <w:tcMar>
-              <w:left w:w="39" w:type="dxa"/>
+              <w:left w:w="36" w:type="dxa"/>
             </w:tcMar>
           </w:tcPr>
           <w:p>
@@ -659,7 +671,7 @@
             </w:tcBorders>
             <w:shd w:fill="FFFFFF" w:val="clear"/>
             <w:tcMar>
-              <w:left w:w="39" w:type="dxa"/>
+              <w:left w:w="36" w:type="dxa"/>
             </w:tcMar>
           </w:tcPr>
           <w:p>
@@ -691,7 +703,7 @@
             </w:tcBorders>
             <w:shd w:fill="FFFFFF" w:val="clear"/>
             <w:tcMar>
-              <w:left w:w="39" w:type="dxa"/>
+              <w:left w:w="36" w:type="dxa"/>
             </w:tcMar>
           </w:tcPr>
           <w:p>
@@ -728,7 +740,7 @@
             </w:tcBorders>
             <w:shd w:fill="FFFFFF" w:val="clear"/>
             <w:tcMar>
-              <w:left w:w="39" w:type="dxa"/>
+              <w:left w:w="36" w:type="dxa"/>
             </w:tcMar>
           </w:tcPr>
           <w:p>
@@ -769,7 +781,7 @@
             </w:tcBorders>
             <w:shd w:fill="FFFFFF" w:val="clear"/>
             <w:tcMar>
-              <w:left w:w="39" w:type="dxa"/>
+              <w:left w:w="36" w:type="dxa"/>
             </w:tcMar>
           </w:tcPr>
           <w:p>
@@ -812,7 +824,7 @@
             </w:tcBorders>
             <w:shd w:fill="FFFFFF" w:val="clear"/>
             <w:tcMar>
-              <w:left w:w="39" w:type="dxa"/>
+              <w:left w:w="36" w:type="dxa"/>
             </w:tcMar>
           </w:tcPr>
           <w:p>
@@ -844,7 +856,7 @@
             </w:tcBorders>
             <w:shd w:fill="FFFFFF" w:val="clear"/>
             <w:tcMar>
-              <w:left w:w="39" w:type="dxa"/>
+              <w:left w:w="36" w:type="dxa"/>
             </w:tcMar>
           </w:tcPr>
           <w:p>
@@ -877,7 +889,7 @@
             </w:tcBorders>
             <w:shd w:fill="FFFFFF" w:val="clear"/>
             <w:tcMar>
-              <w:left w:w="39" w:type="dxa"/>
+              <w:left w:w="36" w:type="dxa"/>
             </w:tcMar>
           </w:tcPr>
           <w:p>
@@ -914,7 +926,7 @@
             </w:tcBorders>
             <w:shd w:fill="FFFFFF" w:val="clear"/>
             <w:tcMar>
-              <w:left w:w="39" w:type="dxa"/>
+              <w:left w:w="36" w:type="dxa"/>
             </w:tcMar>
           </w:tcPr>
           <w:p>
@@ -953,7 +965,7 @@
             </w:tcBorders>
             <w:shd w:fill="FFFFFF" w:val="clear"/>
             <w:tcMar>
-              <w:left w:w="39" w:type="dxa"/>
+              <w:left w:w="36" w:type="dxa"/>
             </w:tcMar>
           </w:tcPr>
           <w:p>
@@ -985,7 +997,7 @@
             </w:tcBorders>
             <w:shd w:fill="FFFFFF" w:val="clear"/>
             <w:tcMar>
-              <w:left w:w="39" w:type="dxa"/>
+              <w:left w:w="36" w:type="dxa"/>
             </w:tcMar>
           </w:tcPr>
           <w:p>
@@ -1020,7 +1032,7 @@
             </w:tcBorders>
             <w:shd w:fill="FFFFFF" w:val="clear"/>
             <w:tcMar>
-              <w:left w:w="39" w:type="dxa"/>
+              <w:left w:w="36" w:type="dxa"/>
             </w:tcMar>
           </w:tcPr>
           <w:p>
@@ -1061,7 +1073,7 @@
             </w:tcBorders>
             <w:shd w:fill="FFFFFF" w:val="clear"/>
             <w:tcMar>
-              <w:left w:w="39" w:type="dxa"/>
+              <w:left w:w="36" w:type="dxa"/>
             </w:tcMar>
           </w:tcPr>
           <w:p>
@@ -1104,7 +1116,7 @@
             </w:tcBorders>
             <w:shd w:fill="FFFFFF" w:val="clear"/>
             <w:tcMar>
-              <w:left w:w="39" w:type="dxa"/>
+              <w:left w:w="36" w:type="dxa"/>
             </w:tcMar>
           </w:tcPr>
           <w:p>
@@ -1136,7 +1148,7 @@
             </w:tcBorders>
             <w:shd w:fill="FFFFFF" w:val="clear"/>
             <w:tcMar>
-              <w:left w:w="39" w:type="dxa"/>
+              <w:left w:w="36" w:type="dxa"/>
             </w:tcMar>
           </w:tcPr>
           <w:p>
@@ -1171,7 +1183,7 @@
             </w:tcBorders>
             <w:shd w:fill="FFFFFF" w:val="clear"/>
             <w:tcMar>
-              <w:left w:w="39" w:type="dxa"/>
+              <w:left w:w="36" w:type="dxa"/>
             </w:tcMar>
           </w:tcPr>
           <w:p>
@@ -1212,7 +1224,7 @@
             </w:tcBorders>
             <w:shd w:fill="FFFFFF" w:val="clear"/>
             <w:tcMar>
-              <w:left w:w="39" w:type="dxa"/>
+              <w:left w:w="36" w:type="dxa"/>
             </w:tcMar>
           </w:tcPr>
           <w:p>
@@ -1255,7 +1267,7 @@
             </w:tcBorders>
             <w:shd w:fill="FFFFFF" w:val="clear"/>
             <w:tcMar>
-              <w:left w:w="39" w:type="dxa"/>
+              <w:left w:w="36" w:type="dxa"/>
             </w:tcMar>
           </w:tcPr>
           <w:p>
@@ -1287,7 +1299,7 @@
             </w:tcBorders>
             <w:shd w:fill="FFFFFF" w:val="clear"/>
             <w:tcMar>
-              <w:left w:w="39" w:type="dxa"/>
+              <w:left w:w="36" w:type="dxa"/>
             </w:tcMar>
           </w:tcPr>
           <w:p>
@@ -1320,7 +1332,7 @@
             </w:tcBorders>
             <w:shd w:fill="FFFFFF" w:val="clear"/>
             <w:tcMar>
-              <w:left w:w="39" w:type="dxa"/>
+              <w:left w:w="36" w:type="dxa"/>
             </w:tcMar>
           </w:tcPr>
           <w:p>
@@ -1357,7 +1369,7 @@
             </w:tcBorders>
             <w:shd w:fill="FFFFFF" w:val="clear"/>
             <w:tcMar>
-              <w:left w:w="39" w:type="dxa"/>
+              <w:left w:w="36" w:type="dxa"/>
             </w:tcMar>
           </w:tcPr>
           <w:p>
@@ -1396,7 +1408,7 @@
             </w:tcBorders>
             <w:shd w:fill="FFFFFF" w:val="clear"/>
             <w:tcMar>
-              <w:left w:w="39" w:type="dxa"/>
+              <w:left w:w="36" w:type="dxa"/>
             </w:tcMar>
           </w:tcPr>
           <w:p>
@@ -1424,25 +1436,7 @@
                 <w:bCs/>
                 <w:lang w:val="en-US"/>
               </w:rPr>
-              <w:t>1</w:t>
-            </w:r>
-            <w:r>
-              <w:rPr>
-                <w:rFonts w:ascii="Times new roman" w:hAnsi="Times new roman"/>
-                <w:b/>
-                <w:bCs/>
-                <w:lang w:val="en-US"/>
-              </w:rPr>
-              <w:t>b</w:t>
-            </w:r>
-            <w:r>
-              <w:rPr>
-                <w:rFonts w:ascii="Times new roman" w:hAnsi="Times new roman"/>
-                <w:b/>
-                <w:bCs/>
-                <w:lang w:val="en-US"/>
-              </w:rPr>
-              <w:t xml:space="preserve"> </w:t>
+              <w:t xml:space="preserve">1b </w:t>
             </w:r>
           </w:p>
           <w:p>
@@ -1552,7 +1546,7 @@
             </w:tcBorders>
             <w:shd w:fill="FFFFFF" w:val="clear"/>
             <w:tcMar>
-              <w:left w:w="39" w:type="dxa"/>
+              <w:left w:w="36" w:type="dxa"/>
             </w:tcMar>
           </w:tcPr>
           <w:p>
@@ -1589,7 +1583,7 @@
             </w:tcBorders>
             <w:shd w:fill="FFFFFF" w:val="clear"/>
             <w:tcMar>
-              <w:left w:w="39" w:type="dxa"/>
+              <w:left w:w="36" w:type="dxa"/>
             </w:tcMar>
           </w:tcPr>
           <w:p>
@@ -1627,7 +1621,7 @@
             </w:tcBorders>
             <w:shd w:fill="FFFFFF" w:val="clear"/>
             <w:tcMar>
-              <w:left w:w="39" w:type="dxa"/>
+              <w:left w:w="36" w:type="dxa"/>
             </w:tcMar>
           </w:tcPr>
           <w:p>
@@ -1671,7 +1665,7 @@
             </w:tcBorders>
             <w:shd w:fill="FFFFFF" w:val="clear"/>
             <w:tcMar>
-              <w:left w:w="39" w:type="dxa"/>
+              <w:left w:w="36" w:type="dxa"/>
             </w:tcMar>
           </w:tcPr>
           <w:p>
@@ -1703,7 +1697,7 @@
             </w:tcBorders>
             <w:shd w:fill="FFFFFF" w:val="clear"/>
             <w:tcMar>
-              <w:left w:w="39" w:type="dxa"/>
+              <w:left w:w="36" w:type="dxa"/>
             </w:tcMar>
           </w:tcPr>
           <w:p>
@@ -1736,7 +1730,7 @@
             </w:tcBorders>
             <w:shd w:fill="FFFFFF" w:val="clear"/>
             <w:tcMar>
-              <w:left w:w="39" w:type="dxa"/>
+              <w:left w:w="36" w:type="dxa"/>
             </w:tcMar>
           </w:tcPr>
           <w:p>
@@ -1773,7 +1767,7 @@
             </w:tcBorders>
             <w:shd w:fill="FFFFFF" w:val="clear"/>
             <w:tcMar>
-              <w:left w:w="39" w:type="dxa"/>
+              <w:left w:w="36" w:type="dxa"/>
             </w:tcMar>
           </w:tcPr>
           <w:p>
@@ -1812,7 +1806,7 @@
             </w:tcBorders>
             <w:shd w:fill="FFFFFF" w:val="clear"/>
             <w:tcMar>
-              <w:left w:w="39" w:type="dxa"/>
+              <w:left w:w="36" w:type="dxa"/>
             </w:tcMar>
           </w:tcPr>
           <w:p>
@@ -1844,7 +1838,7 @@
             </w:tcBorders>
             <w:shd w:fill="FFFFFF" w:val="clear"/>
             <w:tcMar>
-              <w:left w:w="39" w:type="dxa"/>
+              <w:left w:w="36" w:type="dxa"/>
             </w:tcMar>
           </w:tcPr>
           <w:p>
@@ -1879,7 +1873,7 @@
             </w:tcBorders>
             <w:shd w:fill="FFFFFF" w:val="clear"/>
             <w:tcMar>
-              <w:left w:w="39" w:type="dxa"/>
+              <w:left w:w="36" w:type="dxa"/>
             </w:tcMar>
           </w:tcPr>
           <w:p>
@@ -1920,7 +1914,7 @@
             </w:tcBorders>
             <w:shd w:fill="FFFFFF" w:val="clear"/>
             <w:tcMar>
-              <w:left w:w="39" w:type="dxa"/>
+              <w:left w:w="36" w:type="dxa"/>
             </w:tcMar>
           </w:tcPr>
           <w:p>
@@ -1963,7 +1957,7 @@
             </w:tcBorders>
             <w:shd w:fill="FFFFFF" w:val="clear"/>
             <w:tcMar>
-              <w:left w:w="39" w:type="dxa"/>
+              <w:left w:w="36" w:type="dxa"/>
             </w:tcMar>
           </w:tcPr>
           <w:p>
@@ -1995,7 +1989,7 @@
             </w:tcBorders>
             <w:shd w:fill="FFFFFF" w:val="clear"/>
             <w:tcMar>
-              <w:left w:w="39" w:type="dxa"/>
+              <w:left w:w="36" w:type="dxa"/>
             </w:tcMar>
           </w:tcPr>
           <w:p>
@@ -2030,7 +2024,7 @@
             </w:tcBorders>
             <w:shd w:fill="FFFFFF" w:val="clear"/>
             <w:tcMar>
-              <w:left w:w="39" w:type="dxa"/>
+              <w:left w:w="36" w:type="dxa"/>
             </w:tcMar>
           </w:tcPr>
           <w:p>
@@ -2071,7 +2065,7 @@
             </w:tcBorders>
             <w:shd w:fill="FFFFFF" w:val="clear"/>
             <w:tcMar>
-              <w:left w:w="39" w:type="dxa"/>
+              <w:left w:w="36" w:type="dxa"/>
             </w:tcMar>
           </w:tcPr>
           <w:p>
@@ -2114,7 +2108,7 @@
             </w:tcBorders>
             <w:shd w:fill="FFFFFF" w:val="clear"/>
             <w:tcMar>
-              <w:left w:w="39" w:type="dxa"/>
+              <w:left w:w="36" w:type="dxa"/>
             </w:tcMar>
           </w:tcPr>
           <w:p>
@@ -2146,7 +2140,7 @@
             </w:tcBorders>
             <w:shd w:fill="FFFFFF" w:val="clear"/>
             <w:tcMar>
-              <w:left w:w="39" w:type="dxa"/>
+              <w:left w:w="36" w:type="dxa"/>
             </w:tcMar>
           </w:tcPr>
           <w:p>
@@ -2179,7 +2173,7 @@
             </w:tcBorders>
             <w:shd w:fill="FFFFFF" w:val="clear"/>
             <w:tcMar>
-              <w:left w:w="39" w:type="dxa"/>
+              <w:left w:w="36" w:type="dxa"/>
             </w:tcMar>
           </w:tcPr>
           <w:p>
@@ -2216,7 +2210,7 @@
             </w:tcBorders>
             <w:shd w:fill="FFFFFF" w:val="clear"/>
             <w:tcMar>
-              <w:left w:w="39" w:type="dxa"/>
+              <w:left w:w="36" w:type="dxa"/>
             </w:tcMar>
           </w:tcPr>
           <w:p>
@@ -2255,7 +2249,7 @@
             </w:tcBorders>
             <w:shd w:fill="FFFFFF" w:val="clear"/>
             <w:tcMar>
-              <w:left w:w="39" w:type="dxa"/>
+              <w:left w:w="36" w:type="dxa"/>
             </w:tcMar>
           </w:tcPr>
           <w:p>
@@ -2287,7 +2281,7 @@
             </w:tcBorders>
             <w:shd w:fill="FFFFFF" w:val="clear"/>
             <w:tcMar>
-              <w:left w:w="39" w:type="dxa"/>
+              <w:left w:w="36" w:type="dxa"/>
             </w:tcMar>
           </w:tcPr>
           <w:p>
@@ -2320,7 +2314,7 @@
             </w:tcBorders>
             <w:shd w:fill="FFFFFF" w:val="clear"/>
             <w:tcMar>
-              <w:left w:w="39" w:type="dxa"/>
+              <w:left w:w="36" w:type="dxa"/>
             </w:tcMar>
           </w:tcPr>
           <w:p>
@@ -2357,7 +2351,7 @@
             </w:tcBorders>
             <w:shd w:fill="FFFFFF" w:val="clear"/>
             <w:tcMar>
-              <w:left w:w="39" w:type="dxa"/>
+              <w:left w:w="36" w:type="dxa"/>
             </w:tcMar>
           </w:tcPr>
           <w:p>
@@ -2396,7 +2390,7 @@
             </w:tcBorders>
             <w:shd w:fill="FFFFFF" w:val="clear"/>
             <w:tcMar>
-              <w:left w:w="39" w:type="dxa"/>
+              <w:left w:w="36" w:type="dxa"/>
             </w:tcMar>
           </w:tcPr>
           <w:p>
@@ -2534,7 +2528,7 @@
             </w:tcBorders>
             <w:shd w:fill="FFFFFF" w:val="clear"/>
             <w:tcMar>
-              <w:left w:w="39" w:type="dxa"/>
+              <w:left w:w="36" w:type="dxa"/>
             </w:tcMar>
           </w:tcPr>
           <w:p>
@@ -2571,7 +2565,7 @@
             </w:tcBorders>
             <w:shd w:fill="FFFFFF" w:val="clear"/>
             <w:tcMar>
-              <w:left w:w="39" w:type="dxa"/>
+              <w:left w:w="36" w:type="dxa"/>
             </w:tcMar>
           </w:tcPr>
           <w:p>
@@ -2609,7 +2603,7 @@
             </w:tcBorders>
             <w:shd w:fill="FFFFFF" w:val="clear"/>
             <w:tcMar>
-              <w:left w:w="39" w:type="dxa"/>
+              <w:left w:w="36" w:type="dxa"/>
             </w:tcMar>
           </w:tcPr>
           <w:p>
@@ -2653,7 +2647,7 @@
             </w:tcBorders>
             <w:shd w:fill="FFFFFF" w:val="clear"/>
             <w:tcMar>
-              <w:left w:w="39" w:type="dxa"/>
+              <w:left w:w="36" w:type="dxa"/>
             </w:tcMar>
           </w:tcPr>
           <w:p>
@@ -2685,7 +2679,7 @@
             </w:tcBorders>
             <w:shd w:fill="FFFFFF" w:val="clear"/>
             <w:tcMar>
-              <w:left w:w="39" w:type="dxa"/>
+              <w:left w:w="36" w:type="dxa"/>
             </w:tcMar>
           </w:tcPr>
           <w:p>
@@ -2718,7 +2712,7 @@
             </w:tcBorders>
             <w:shd w:fill="FFFFFF" w:val="clear"/>
             <w:tcMar>
-              <w:left w:w="39" w:type="dxa"/>
+              <w:left w:w="36" w:type="dxa"/>
             </w:tcMar>
           </w:tcPr>
           <w:p>
@@ -2755,7 +2749,7 @@
             </w:tcBorders>
             <w:shd w:fill="FFFFFF" w:val="clear"/>
             <w:tcMar>
-              <w:left w:w="39" w:type="dxa"/>
+              <w:left w:w="36" w:type="dxa"/>
             </w:tcMar>
           </w:tcPr>
           <w:p>
@@ -2794,7 +2788,7 @@
             </w:tcBorders>
             <w:shd w:fill="FFFFFF" w:val="clear"/>
             <w:tcMar>
-              <w:left w:w="39" w:type="dxa"/>
+              <w:left w:w="36" w:type="dxa"/>
             </w:tcMar>
           </w:tcPr>
           <w:p>
@@ -2826,7 +2820,7 @@
             </w:tcBorders>
             <w:shd w:fill="FFFFFF" w:val="clear"/>
             <w:tcMar>
-              <w:left w:w="39" w:type="dxa"/>
+              <w:left w:w="36" w:type="dxa"/>
             </w:tcMar>
           </w:tcPr>
           <w:p>
@@ -2861,7 +2855,7 @@
             </w:tcBorders>
             <w:shd w:fill="FFFFFF" w:val="clear"/>
             <w:tcMar>
-              <w:left w:w="39" w:type="dxa"/>
+              <w:left w:w="36" w:type="dxa"/>
             </w:tcMar>
           </w:tcPr>
           <w:p>
@@ -2902,7 +2896,7 @@
             </w:tcBorders>
             <w:shd w:fill="FFFFFF" w:val="clear"/>
             <w:tcMar>
-              <w:left w:w="39" w:type="dxa"/>
+              <w:left w:w="36" w:type="dxa"/>
             </w:tcMar>
           </w:tcPr>
           <w:p>
@@ -2945,7 +2939,7 @@
             </w:tcBorders>
             <w:shd w:fill="FFFFFF" w:val="clear"/>
             <w:tcMar>
-              <w:left w:w="39" w:type="dxa"/>
+              <w:left w:w="36" w:type="dxa"/>
             </w:tcMar>
           </w:tcPr>
           <w:p>
@@ -2977,7 +2971,7 @@
             </w:tcBorders>
             <w:shd w:fill="FFFFFF" w:val="clear"/>
             <w:tcMar>
-              <w:left w:w="39" w:type="dxa"/>
+              <w:left w:w="36" w:type="dxa"/>
             </w:tcMar>
           </w:tcPr>
           <w:p>
@@ -3010,7 +3004,7 @@
             </w:tcBorders>
             <w:shd w:fill="FFFFFF" w:val="clear"/>
             <w:tcMar>
-              <w:left w:w="39" w:type="dxa"/>
+              <w:left w:w="36" w:type="dxa"/>
             </w:tcMar>
           </w:tcPr>
           <w:p>
@@ -3047,7 +3041,7 @@
             </w:tcBorders>
             <w:shd w:fill="FFFFFF" w:val="clear"/>
             <w:tcMar>
-              <w:left w:w="39" w:type="dxa"/>
+              <w:left w:w="36" w:type="dxa"/>
             </w:tcMar>
           </w:tcPr>
           <w:p>
@@ -3086,7 +3080,7 @@
             </w:tcBorders>
             <w:shd w:fill="FFFFFF" w:val="clear"/>
             <w:tcMar>
-              <w:left w:w="39" w:type="dxa"/>
+              <w:left w:w="36" w:type="dxa"/>
             </w:tcMar>
           </w:tcPr>
           <w:p>
@@ -3118,7 +3112,7 @@
             </w:tcBorders>
             <w:shd w:fill="FFFFFF" w:val="clear"/>
             <w:tcMar>
-              <w:left w:w="39" w:type="dxa"/>
+              <w:left w:w="36" w:type="dxa"/>
             </w:tcMar>
           </w:tcPr>
           <w:p>
@@ -3151,7 +3145,7 @@
             </w:tcBorders>
             <w:shd w:fill="FFFFFF" w:val="clear"/>
             <w:tcMar>
-              <w:left w:w="39" w:type="dxa"/>
+              <w:left w:w="36" w:type="dxa"/>
             </w:tcMar>
           </w:tcPr>
           <w:p>
@@ -3188,7 +3182,7 @@
             </w:tcBorders>
             <w:shd w:fill="FFFFFF" w:val="clear"/>
             <w:tcMar>
-              <w:left w:w="39" w:type="dxa"/>
+              <w:left w:w="36" w:type="dxa"/>
             </w:tcMar>
           </w:tcPr>
           <w:p>
@@ -3227,7 +3221,7 @@
             </w:tcBorders>
             <w:shd w:fill="FFFFFF" w:val="clear"/>
             <w:tcMar>
-              <w:left w:w="39" w:type="dxa"/>
+              <w:left w:w="36" w:type="dxa"/>
             </w:tcMar>
           </w:tcPr>
           <w:p>
@@ -3259,7 +3253,7 @@
             </w:tcBorders>
             <w:shd w:fill="FFFFFF" w:val="clear"/>
             <w:tcMar>
-              <w:left w:w="39" w:type="dxa"/>
+              <w:left w:w="36" w:type="dxa"/>
             </w:tcMar>
           </w:tcPr>
           <w:p>
@@ -3292,7 +3286,7 @@
             </w:tcBorders>
             <w:shd w:fill="FFFFFF" w:val="clear"/>
             <w:tcMar>
-              <w:left w:w="39" w:type="dxa"/>
+              <w:left w:w="36" w:type="dxa"/>
             </w:tcMar>
           </w:tcPr>
           <w:p>
@@ -3329,7 +3323,7 @@
             </w:tcBorders>
             <w:shd w:fill="FFFFFF" w:val="clear"/>
             <w:tcMar>
-              <w:left w:w="39" w:type="dxa"/>
+              <w:left w:w="36" w:type="dxa"/>
             </w:tcMar>
           </w:tcPr>
           <w:p>
@@ -3368,7 +3362,7 @@
             </w:tcBorders>
             <w:shd w:fill="FFFFFF" w:val="clear"/>
             <w:tcMar>
-              <w:left w:w="39" w:type="dxa"/>
+              <w:left w:w="36" w:type="dxa"/>
             </w:tcMar>
           </w:tcPr>
           <w:p>
@@ -3502,7 +3496,7 @@
             </w:tcBorders>
             <w:shd w:fill="FFFFFF" w:val="clear"/>
             <w:tcMar>
-              <w:left w:w="39" w:type="dxa"/>
+              <w:left w:w="36" w:type="dxa"/>
             </w:tcMar>
           </w:tcPr>
           <w:p>
@@ -3539,7 +3533,7 @@
             </w:tcBorders>
             <w:shd w:fill="FFFFFF" w:val="clear"/>
             <w:tcMar>
-              <w:left w:w="39" w:type="dxa"/>
+              <w:left w:w="36" w:type="dxa"/>
             </w:tcMar>
           </w:tcPr>
           <w:p>
@@ -3581,7 +3575,7 @@
             </w:tcBorders>
             <w:shd w:fill="FFFFFF" w:val="clear"/>
             <w:tcMar>
-              <w:left w:w="39" w:type="dxa"/>
+              <w:left w:w="36" w:type="dxa"/>
             </w:tcMar>
           </w:tcPr>
           <w:p>
@@ -3625,7 +3619,7 @@
             </w:tcBorders>
             <w:shd w:fill="FFFFFF" w:val="clear"/>
             <w:tcMar>
-              <w:left w:w="39" w:type="dxa"/>
+              <w:left w:w="36" w:type="dxa"/>
             </w:tcMar>
           </w:tcPr>
           <w:p>
@@ -3657,7 +3651,7 @@
             </w:tcBorders>
             <w:shd w:fill="FFFFFF" w:val="clear"/>
             <w:tcMar>
-              <w:left w:w="39" w:type="dxa"/>
+              <w:left w:w="36" w:type="dxa"/>
             </w:tcMar>
           </w:tcPr>
           <w:p>
@@ -3690,7 +3684,7 @@
             </w:tcBorders>
             <w:shd w:fill="FFFFFF" w:val="clear"/>
             <w:tcMar>
-              <w:left w:w="39" w:type="dxa"/>
+              <w:left w:w="36" w:type="dxa"/>
             </w:tcMar>
           </w:tcPr>
           <w:p>
@@ -3732,7 +3726,7 @@
             </w:tcBorders>
             <w:shd w:fill="FFFFFF" w:val="clear"/>
             <w:tcMar>
-              <w:left w:w="39" w:type="dxa"/>
+              <w:left w:w="36" w:type="dxa"/>
             </w:tcMar>
           </w:tcPr>
           <w:p>
@@ -3776,7 +3770,7 @@
             </w:tcBorders>
             <w:shd w:fill="FFFFFF" w:val="clear"/>
             <w:tcMar>
-              <w:left w:w="39" w:type="dxa"/>
+              <w:left w:w="36" w:type="dxa"/>
             </w:tcMar>
           </w:tcPr>
           <w:p>
@@ -3808,7 +3802,7 @@
             </w:tcBorders>
             <w:shd w:fill="FFFFFF" w:val="clear"/>
             <w:tcMar>
-              <w:left w:w="39" w:type="dxa"/>
+              <w:left w:w="36" w:type="dxa"/>
             </w:tcMar>
           </w:tcPr>
           <w:p>
@@ -3843,7 +3837,7 @@
             </w:tcBorders>
             <w:shd w:fill="FFFFFF" w:val="clear"/>
             <w:tcMar>
-              <w:left w:w="39" w:type="dxa"/>
+              <w:left w:w="36" w:type="dxa"/>
             </w:tcMar>
           </w:tcPr>
           <w:p>
@@ -3885,7 +3879,7 @@
             </w:tcBorders>
             <w:shd w:fill="FFFFFF" w:val="clear"/>
             <w:tcMar>
-              <w:left w:w="39" w:type="dxa"/>
+              <w:left w:w="36" w:type="dxa"/>
             </w:tcMar>
           </w:tcPr>
           <w:p>
@@ -3929,7 +3923,7 @@
             </w:tcBorders>
             <w:shd w:fill="FFFFFF" w:val="clear"/>
             <w:tcMar>
-              <w:left w:w="39" w:type="dxa"/>
+              <w:left w:w="36" w:type="dxa"/>
             </w:tcMar>
           </w:tcPr>
           <w:p>
@@ -3961,7 +3955,7 @@
             </w:tcBorders>
             <w:shd w:fill="FFFFFF" w:val="clear"/>
             <w:tcMar>
-              <w:left w:w="39" w:type="dxa"/>
+              <w:left w:w="36" w:type="dxa"/>
             </w:tcMar>
           </w:tcPr>
           <w:p>
@@ -3994,7 +3988,7 @@
             </w:tcBorders>
             <w:shd w:fill="FFFFFF" w:val="clear"/>
             <w:tcMar>
-              <w:left w:w="39" w:type="dxa"/>
+              <w:left w:w="36" w:type="dxa"/>
             </w:tcMar>
           </w:tcPr>
           <w:p>
@@ -4036,7 +4030,7 @@
             </w:tcBorders>
             <w:shd w:fill="FFFFFF" w:val="clear"/>
             <w:tcMar>
-              <w:left w:w="39" w:type="dxa"/>
+              <w:left w:w="36" w:type="dxa"/>
             </w:tcMar>
           </w:tcPr>
           <w:p>
@@ -4080,7 +4074,7 @@
             </w:tcBorders>
             <w:shd w:fill="FFFFFF" w:val="clear"/>
             <w:tcMar>
-              <w:left w:w="39" w:type="dxa"/>
+              <w:left w:w="36" w:type="dxa"/>
             </w:tcMar>
           </w:tcPr>
           <w:p>
@@ -4214,7 +4208,7 @@
             </w:tcBorders>
             <w:shd w:fill="FFFFFF" w:val="clear"/>
             <w:tcMar>
-              <w:left w:w="39" w:type="dxa"/>
+              <w:left w:w="36" w:type="dxa"/>
             </w:tcMar>
           </w:tcPr>
           <w:p>
@@ -4251,7 +4245,7 @@
             </w:tcBorders>
             <w:shd w:fill="FFFFFF" w:val="clear"/>
             <w:tcMar>
-              <w:left w:w="39" w:type="dxa"/>
+              <w:left w:w="36" w:type="dxa"/>
             </w:tcMar>
           </w:tcPr>
           <w:p>
@@ -4293,7 +4287,7 @@
             </w:tcBorders>
             <w:shd w:fill="FFFFFF" w:val="clear"/>
             <w:tcMar>
-              <w:left w:w="39" w:type="dxa"/>
+              <w:left w:w="36" w:type="dxa"/>
             </w:tcMar>
           </w:tcPr>
           <w:p>
@@ -4337,7 +4331,7 @@
             </w:tcBorders>
             <w:shd w:fill="FFFFFF" w:val="clear"/>
             <w:tcMar>
-              <w:left w:w="39" w:type="dxa"/>
+              <w:left w:w="36" w:type="dxa"/>
             </w:tcMar>
           </w:tcPr>
           <w:p>
@@ -4369,7 +4363,7 @@
             </w:tcBorders>
             <w:shd w:fill="FFFFFF" w:val="clear"/>
             <w:tcMar>
-              <w:left w:w="39" w:type="dxa"/>
+              <w:left w:w="36" w:type="dxa"/>
             </w:tcMar>
           </w:tcPr>
           <w:p>
@@ -4402,7 +4396,7 @@
             </w:tcBorders>
             <w:shd w:fill="FFFFFF" w:val="clear"/>
             <w:tcMar>
-              <w:left w:w="39" w:type="dxa"/>
+              <w:left w:w="36" w:type="dxa"/>
             </w:tcMar>
           </w:tcPr>
           <w:p>
@@ -4444,7 +4438,7 @@
             </w:tcBorders>
             <w:shd w:fill="FFFFFF" w:val="clear"/>
             <w:tcMar>
-              <w:left w:w="39" w:type="dxa"/>
+              <w:left w:w="36" w:type="dxa"/>
             </w:tcMar>
           </w:tcPr>
           <w:p>
@@ -4488,7 +4482,7 @@
             </w:tcBorders>
             <w:shd w:fill="FFFFFF" w:val="clear"/>
             <w:tcMar>
-              <w:left w:w="39" w:type="dxa"/>
+              <w:left w:w="36" w:type="dxa"/>
             </w:tcMar>
           </w:tcPr>
           <w:p>
@@ -4520,7 +4514,7 @@
             </w:tcBorders>
             <w:shd w:fill="FFFFFF" w:val="clear"/>
             <w:tcMar>
-              <w:left w:w="39" w:type="dxa"/>
+              <w:left w:w="36" w:type="dxa"/>
             </w:tcMar>
           </w:tcPr>
           <w:p>
@@ -4557,7 +4551,7 @@
             </w:tcBorders>
             <w:shd w:fill="FFFFFF" w:val="clear"/>
             <w:tcMar>
-              <w:left w:w="39" w:type="dxa"/>
+              <w:left w:w="36" w:type="dxa"/>
             </w:tcMar>
           </w:tcPr>
           <w:p>
@@ -4599,7 +4593,7 @@
             </w:tcBorders>
             <w:shd w:fill="FFFFFF" w:val="clear"/>
             <w:tcMar>
-              <w:left w:w="39" w:type="dxa"/>
+              <w:left w:w="36" w:type="dxa"/>
             </w:tcMar>
           </w:tcPr>
           <w:p>
@@ -4643,7 +4637,7 @@
             </w:tcBorders>
             <w:shd w:fill="FFFFFF" w:val="clear"/>
             <w:tcMar>
-              <w:left w:w="39" w:type="dxa"/>
+              <w:left w:w="36" w:type="dxa"/>
             </w:tcMar>
           </w:tcPr>
           <w:p>
@@ -4675,7 +4669,7 @@
             </w:tcBorders>
             <w:shd w:fill="FFFFFF" w:val="clear"/>
             <w:tcMar>
-              <w:left w:w="39" w:type="dxa"/>
+              <w:left w:w="36" w:type="dxa"/>
             </w:tcMar>
           </w:tcPr>
           <w:p>
@@ -4708,7 +4702,7 @@
             </w:tcBorders>
             <w:shd w:fill="FFFFFF" w:val="clear"/>
             <w:tcMar>
-              <w:left w:w="39" w:type="dxa"/>
+              <w:left w:w="36" w:type="dxa"/>
             </w:tcMar>
           </w:tcPr>
           <w:p>
@@ -4750,7 +4744,7 @@
             </w:tcBorders>
             <w:shd w:fill="FFFFFF" w:val="clear"/>
             <w:tcMar>
-              <w:left w:w="39" w:type="dxa"/>
+              <w:left w:w="36" w:type="dxa"/>
             </w:tcMar>
           </w:tcPr>
           <w:p>
@@ -4794,7 +4788,7 @@
             </w:tcBorders>
             <w:shd w:fill="FFFFFF" w:val="clear"/>
             <w:tcMar>
-              <w:left w:w="39" w:type="dxa"/>
+              <w:left w:w="36" w:type="dxa"/>
             </w:tcMar>
           </w:tcPr>
           <w:p>
@@ -4826,7 +4820,7 @@
             </w:tcBorders>
             <w:shd w:fill="FFFFFF" w:val="clear"/>
             <w:tcMar>
-              <w:left w:w="39" w:type="dxa"/>
+              <w:left w:w="36" w:type="dxa"/>
             </w:tcMar>
           </w:tcPr>
           <w:p>
@@ -4859,7 +4853,7 @@
             </w:tcBorders>
             <w:shd w:fill="FFFFFF" w:val="clear"/>
             <w:tcMar>
-              <w:left w:w="39" w:type="dxa"/>
+              <w:left w:w="36" w:type="dxa"/>
             </w:tcMar>
           </w:tcPr>
           <w:p>
@@ -4901,7 +4895,7 @@
             </w:tcBorders>
             <w:shd w:fill="FFFFFF" w:val="clear"/>
             <w:tcMar>
-              <w:left w:w="39" w:type="dxa"/>
+              <w:left w:w="36" w:type="dxa"/>
             </w:tcMar>
           </w:tcPr>
           <w:p>
@@ -4945,7 +4939,7 @@
             </w:tcBorders>
             <w:shd w:fill="FFFFFF" w:val="clear"/>
             <w:tcMar>
-              <w:left w:w="39" w:type="dxa"/>
+              <w:left w:w="36" w:type="dxa"/>
             </w:tcMar>
           </w:tcPr>
           <w:p>
@@ -4977,7 +4971,7 @@
             </w:tcBorders>
             <w:shd w:fill="FFFFFF" w:val="clear"/>
             <w:tcMar>
-              <w:left w:w="39" w:type="dxa"/>
+              <w:left w:w="36" w:type="dxa"/>
             </w:tcMar>
           </w:tcPr>
           <w:p>
@@ -5010,7 +5004,7 @@
             </w:tcBorders>
             <w:shd w:fill="FFFFFF" w:val="clear"/>
             <w:tcMar>
-              <w:left w:w="39" w:type="dxa"/>
+              <w:left w:w="36" w:type="dxa"/>
             </w:tcMar>
           </w:tcPr>
           <w:p>
@@ -5052,7 +5046,7 @@
             </w:tcBorders>
             <w:shd w:fill="FFFFFF" w:val="clear"/>
             <w:tcMar>
-              <w:left w:w="39" w:type="dxa"/>
+              <w:left w:w="36" w:type="dxa"/>
             </w:tcMar>
           </w:tcPr>
           <w:p>
@@ -5096,7 +5090,7 @@
             </w:tcBorders>
             <w:shd w:fill="FFFFFF" w:val="clear"/>
             <w:tcMar>
-              <w:left w:w="39" w:type="dxa"/>
+              <w:left w:w="36" w:type="dxa"/>
             </w:tcMar>
           </w:tcPr>
           <w:p>
@@ -5248,7 +5242,7 @@
             </w:tcBorders>
             <w:shd w:fill="FFFFFF" w:val="clear"/>
             <w:tcMar>
-              <w:left w:w="39" w:type="dxa"/>
+              <w:left w:w="36" w:type="dxa"/>
             </w:tcMar>
           </w:tcPr>
           <w:p>
@@ -5281,7 +5275,7 @@
             </w:tcBorders>
             <w:shd w:fill="FFFFFF" w:val="clear"/>
             <w:tcMar>
-              <w:left w:w="39" w:type="dxa"/>
+              <w:left w:w="36" w:type="dxa"/>
             </w:tcMar>
           </w:tcPr>
           <w:p>
@@ -5323,7 +5317,7 @@
             </w:tcBorders>
             <w:shd w:fill="FFFFFF" w:val="clear"/>
             <w:tcMar>
-              <w:left w:w="39" w:type="dxa"/>
+              <w:left w:w="36" w:type="dxa"/>
             </w:tcMar>
           </w:tcPr>
           <w:p>
@@ -5367,7 +5361,7 @@
             </w:tcBorders>
             <w:shd w:fill="FFFFFF" w:val="clear"/>
             <w:tcMar>
-              <w:left w:w="39" w:type="dxa"/>
+              <w:left w:w="36" w:type="dxa"/>
             </w:tcMar>
           </w:tcPr>
           <w:p>
@@ -5399,7 +5393,7 @@
             </w:tcBorders>
             <w:shd w:fill="FFFFFF" w:val="clear"/>
             <w:tcMar>
-              <w:left w:w="39" w:type="dxa"/>
+              <w:left w:w="36" w:type="dxa"/>
             </w:tcMar>
           </w:tcPr>
           <w:p>
@@ -5432,7 +5426,7 @@
             </w:tcBorders>
             <w:shd w:fill="FFFFFF" w:val="clear"/>
             <w:tcMar>
-              <w:left w:w="39" w:type="dxa"/>
+              <w:left w:w="36" w:type="dxa"/>
             </w:tcMar>
           </w:tcPr>
           <w:p>
@@ -5474,7 +5468,7 @@
             </w:tcBorders>
             <w:shd w:fill="FFFFFF" w:val="clear"/>
             <w:tcMar>
-              <w:left w:w="39" w:type="dxa"/>
+              <w:left w:w="36" w:type="dxa"/>
             </w:tcMar>
           </w:tcPr>
           <w:p>
@@ -5518,7 +5512,7 @@
             </w:tcBorders>
             <w:shd w:fill="FFFFFF" w:val="clear"/>
             <w:tcMar>
-              <w:left w:w="39" w:type="dxa"/>
+              <w:left w:w="36" w:type="dxa"/>
             </w:tcMar>
           </w:tcPr>
           <w:p>
@@ -5550,7 +5544,7 @@
             </w:tcBorders>
             <w:shd w:fill="FFFFFF" w:val="clear"/>
             <w:tcMar>
-              <w:left w:w="39" w:type="dxa"/>
+              <w:left w:w="36" w:type="dxa"/>
             </w:tcMar>
           </w:tcPr>
           <w:p>
@@ -5583,7 +5577,7 @@
             </w:tcBorders>
             <w:shd w:fill="FFFFFF" w:val="clear"/>
             <w:tcMar>
-              <w:left w:w="39" w:type="dxa"/>
+              <w:left w:w="36" w:type="dxa"/>
             </w:tcMar>
           </w:tcPr>
           <w:p>
@@ -5625,7 +5619,7 @@
             </w:tcBorders>
             <w:shd w:fill="FFFFFF" w:val="clear"/>
             <w:tcMar>
-              <w:left w:w="39" w:type="dxa"/>
+              <w:left w:w="36" w:type="dxa"/>
             </w:tcMar>
           </w:tcPr>
           <w:p>
@@ -5669,7 +5663,7 @@
             </w:tcBorders>
             <w:shd w:fill="FFFFFF" w:val="clear"/>
             <w:tcMar>
-              <w:left w:w="39" w:type="dxa"/>
+              <w:left w:w="36" w:type="dxa"/>
             </w:tcMar>
           </w:tcPr>
           <w:p>
@@ -5701,7 +5695,7 @@
             </w:tcBorders>
             <w:shd w:fill="FFFFFF" w:val="clear"/>
             <w:tcMar>
-              <w:left w:w="39" w:type="dxa"/>
+              <w:left w:w="36" w:type="dxa"/>
             </w:tcMar>
           </w:tcPr>
           <w:p>
@@ -5734,7 +5728,7 @@
             </w:tcBorders>
             <w:shd w:fill="FFFFFF" w:val="clear"/>
             <w:tcMar>
-              <w:left w:w="39" w:type="dxa"/>
+              <w:left w:w="36" w:type="dxa"/>
             </w:tcMar>
           </w:tcPr>
           <w:p>
@@ -5776,7 +5770,7 @@
             </w:tcBorders>
             <w:shd w:fill="FFFFFF" w:val="clear"/>
             <w:tcMar>
-              <w:left w:w="39" w:type="dxa"/>
+              <w:left w:w="36" w:type="dxa"/>
             </w:tcMar>
           </w:tcPr>
           <w:p>
@@ -5820,7 +5814,7 @@
             </w:tcBorders>
             <w:shd w:fill="FFFFFF" w:val="clear"/>
             <w:tcMar>
-              <w:left w:w="39" w:type="dxa"/>
+              <w:left w:w="36" w:type="dxa"/>
             </w:tcMar>
           </w:tcPr>
           <w:p>
@@ -5852,7 +5846,7 @@
             </w:tcBorders>
             <w:shd w:fill="FFFFFF" w:val="clear"/>
             <w:tcMar>
-              <w:left w:w="39" w:type="dxa"/>
+              <w:left w:w="36" w:type="dxa"/>
             </w:tcMar>
           </w:tcPr>
           <w:p>
@@ -5887,7 +5881,7 @@
             </w:tcBorders>
             <w:shd w:fill="FFFFFF" w:val="clear"/>
             <w:tcMar>
-              <w:left w:w="39" w:type="dxa"/>
+              <w:left w:w="36" w:type="dxa"/>
             </w:tcMar>
           </w:tcPr>
           <w:p>
@@ -5929,7 +5923,7 @@
             </w:tcBorders>
             <w:shd w:fill="FFFFFF" w:val="clear"/>
             <w:tcMar>
-              <w:left w:w="39" w:type="dxa"/>
+              <w:left w:w="36" w:type="dxa"/>
             </w:tcMar>
           </w:tcPr>
           <w:p>
@@ -5973,7 +5967,7 @@
             </w:tcBorders>
             <w:shd w:fill="FFFFFF" w:val="clear"/>
             <w:tcMar>
-              <w:left w:w="39" w:type="dxa"/>
+              <w:left w:w="36" w:type="dxa"/>
             </w:tcMar>
           </w:tcPr>
           <w:p>
@@ -6005,7 +5999,7 @@
             </w:tcBorders>
             <w:shd w:fill="FFFFFF" w:val="clear"/>
             <w:tcMar>
-              <w:left w:w="39" w:type="dxa"/>
+              <w:left w:w="36" w:type="dxa"/>
             </w:tcMar>
           </w:tcPr>
           <w:p>
@@ -6040,7 +6034,7 @@
             </w:tcBorders>
             <w:shd w:fill="FFFFFF" w:val="clear"/>
             <w:tcMar>
-              <w:left w:w="39" w:type="dxa"/>
+              <w:left w:w="36" w:type="dxa"/>
             </w:tcMar>
           </w:tcPr>
           <w:p>
@@ -6082,7 +6076,7 @@
             </w:tcBorders>
             <w:shd w:fill="FFFFFF" w:val="clear"/>
             <w:tcMar>
-              <w:left w:w="39" w:type="dxa"/>
+              <w:left w:w="36" w:type="dxa"/>
             </w:tcMar>
           </w:tcPr>
           <w:p>
@@ -6126,7 +6120,7 @@
             </w:tcBorders>
             <w:shd w:fill="FFFFFF" w:val="clear"/>
             <w:tcMar>
-              <w:left w:w="39" w:type="dxa"/>
+              <w:left w:w="36" w:type="dxa"/>
             </w:tcMar>
           </w:tcPr>
           <w:p>
@@ -6158,7 +6152,7 @@
             </w:tcBorders>
             <w:shd w:fill="FFFFFF" w:val="clear"/>
             <w:tcMar>
-              <w:left w:w="39" w:type="dxa"/>
+              <w:left w:w="36" w:type="dxa"/>
             </w:tcMar>
           </w:tcPr>
           <w:p>
@@ -6191,7 +6185,7 @@
             </w:tcBorders>
             <w:shd w:fill="FFFFFF" w:val="clear"/>
             <w:tcMar>
-              <w:left w:w="39" w:type="dxa"/>
+              <w:left w:w="36" w:type="dxa"/>
             </w:tcMar>
           </w:tcPr>
           <w:p>
@@ -6233,7 +6227,7 @@
             </w:tcBorders>
             <w:shd w:fill="FFFFFF" w:val="clear"/>
             <w:tcMar>
-              <w:left w:w="39" w:type="dxa"/>
+              <w:left w:w="36" w:type="dxa"/>
             </w:tcMar>
           </w:tcPr>
           <w:p>
@@ -6277,7 +6271,7 @@
             </w:tcBorders>
             <w:shd w:fill="FFFFFF" w:val="clear"/>
             <w:tcMar>
-              <w:left w:w="39" w:type="dxa"/>
+              <w:left w:w="36" w:type="dxa"/>
             </w:tcMar>
           </w:tcPr>
           <w:p>
@@ -6309,7 +6303,7 @@
             </w:tcBorders>
             <w:shd w:fill="FFFFFF" w:val="clear"/>
             <w:tcMar>
-              <w:left w:w="39" w:type="dxa"/>
+              <w:left w:w="36" w:type="dxa"/>
             </w:tcMar>
           </w:tcPr>
           <w:p>
@@ -6344,7 +6338,7 @@
             </w:tcBorders>
             <w:shd w:fill="FFFFFF" w:val="clear"/>
             <w:tcMar>
-              <w:left w:w="39" w:type="dxa"/>
+              <w:left w:w="36" w:type="dxa"/>
             </w:tcMar>
           </w:tcPr>
           <w:p>
@@ -6386,7 +6380,7 @@
             </w:tcBorders>
             <w:shd w:fill="FFFFFF" w:val="clear"/>
             <w:tcMar>
-              <w:left w:w="39" w:type="dxa"/>
+              <w:left w:w="36" w:type="dxa"/>
             </w:tcMar>
           </w:tcPr>
           <w:p>
@@ -6430,7 +6424,7 @@
             </w:tcBorders>
             <w:shd w:fill="FFFFFF" w:val="clear"/>
             <w:tcMar>
-              <w:left w:w="39" w:type="dxa"/>
+              <w:left w:w="36" w:type="dxa"/>
             </w:tcMar>
           </w:tcPr>
           <w:p>
@@ -6602,7 +6596,7 @@
             </w:tcBorders>
             <w:shd w:fill="FFFFFF" w:val="clear"/>
             <w:tcMar>
-              <w:left w:w="39" w:type="dxa"/>
+              <w:left w:w="36" w:type="dxa"/>
             </w:tcMar>
           </w:tcPr>
           <w:p>
@@ -6637,7 +6631,7 @@
             </w:tcBorders>
             <w:shd w:fill="FFFFFF" w:val="clear"/>
             <w:tcMar>
-              <w:left w:w="39" w:type="dxa"/>
+              <w:left w:w="36" w:type="dxa"/>
             </w:tcMar>
           </w:tcPr>
           <w:p>
@@ -6679,7 +6673,7 @@
             </w:tcBorders>
             <w:shd w:fill="FFFFFF" w:val="clear"/>
             <w:tcMar>
-              <w:left w:w="39" w:type="dxa"/>
+              <w:left w:w="36" w:type="dxa"/>
             </w:tcMar>
           </w:tcPr>
           <w:p>
@@ -6723,7 +6717,7 @@
             </w:tcBorders>
             <w:shd w:fill="FFFFFF" w:val="clear"/>
             <w:tcMar>
-              <w:left w:w="39" w:type="dxa"/>
+              <w:left w:w="36" w:type="dxa"/>
             </w:tcMar>
           </w:tcPr>
           <w:p>
@@ -6755,7 +6749,7 @@
             </w:tcBorders>
             <w:shd w:fill="FFFFFF" w:val="clear"/>
             <w:tcMar>
-              <w:left w:w="39" w:type="dxa"/>
+              <w:left w:w="36" w:type="dxa"/>
             </w:tcMar>
           </w:tcPr>
           <w:p>
@@ -6788,7 +6782,7 @@
             </w:tcBorders>
             <w:shd w:fill="FFFFFF" w:val="clear"/>
             <w:tcMar>
-              <w:left w:w="39" w:type="dxa"/>
+              <w:left w:w="36" w:type="dxa"/>
             </w:tcMar>
           </w:tcPr>
           <w:p>
@@ -6830,7 +6824,7 @@
             </w:tcBorders>
             <w:shd w:fill="FFFFFF" w:val="clear"/>
             <w:tcMar>
-              <w:left w:w="39" w:type="dxa"/>
+              <w:left w:w="36" w:type="dxa"/>
             </w:tcMar>
           </w:tcPr>
           <w:p>
@@ -6874,7 +6868,7 @@
             </w:tcBorders>
             <w:shd w:fill="FFFFFF" w:val="clear"/>
             <w:tcMar>
-              <w:left w:w="39" w:type="dxa"/>
+              <w:left w:w="36" w:type="dxa"/>
             </w:tcMar>
           </w:tcPr>
           <w:p>
@@ -6906,7 +6900,7 @@
             </w:tcBorders>
             <w:shd w:fill="FFFFFF" w:val="clear"/>
             <w:tcMar>
-              <w:left w:w="39" w:type="dxa"/>
+              <w:left w:w="36" w:type="dxa"/>
             </w:tcMar>
           </w:tcPr>
           <w:p>
@@ -6939,7 +6933,7 @@
             </w:tcBorders>
             <w:shd w:fill="FFFFFF" w:val="clear"/>
             <w:tcMar>
-              <w:left w:w="39" w:type="dxa"/>
+              <w:left w:w="36" w:type="dxa"/>
             </w:tcMar>
           </w:tcPr>
           <w:p>
@@ -6981,7 +6975,7 @@
             </w:tcBorders>
             <w:shd w:fill="FFFFFF" w:val="clear"/>
             <w:tcMar>
-              <w:left w:w="39" w:type="dxa"/>
+              <w:left w:w="36" w:type="dxa"/>
             </w:tcMar>
           </w:tcPr>
           <w:p>
@@ -7025,7 +7019,7 @@
             </w:tcBorders>
             <w:shd w:fill="FFFFFF" w:val="clear"/>
             <w:tcMar>
-              <w:left w:w="39" w:type="dxa"/>
+              <w:left w:w="36" w:type="dxa"/>
             </w:tcMar>
           </w:tcPr>
           <w:p>
@@ -7186,7 +7180,7 @@
             </w:tcBorders>
             <w:shd w:fill="FFFFFF" w:val="clear"/>
             <w:tcMar>
-              <w:left w:w="39" w:type="dxa"/>
+              <w:left w:w="36" w:type="dxa"/>
             </w:tcMar>
           </w:tcPr>
           <w:p>
@@ -7224,7 +7218,7 @@
             </w:tcBorders>
             <w:shd w:fill="FFFFFF" w:val="clear"/>
             <w:tcMar>
-              <w:left w:w="39" w:type="dxa"/>
+              <w:left w:w="36" w:type="dxa"/>
             </w:tcMar>
           </w:tcPr>
           <w:p>
@@ -7266,7 +7260,7 @@
             </w:tcBorders>
             <w:shd w:fill="FFFFFF" w:val="clear"/>
             <w:tcMar>
-              <w:left w:w="39" w:type="dxa"/>
+              <w:left w:w="36" w:type="dxa"/>
             </w:tcMar>
           </w:tcPr>
           <w:p>
@@ -7310,7 +7304,7 @@
             </w:tcBorders>
             <w:shd w:fill="FFFFFF" w:val="clear"/>
             <w:tcMar>
-              <w:left w:w="39" w:type="dxa"/>
+              <w:left w:w="36" w:type="dxa"/>
             </w:tcMar>
           </w:tcPr>
           <w:p>
@@ -7342,7 +7336,7 @@
             </w:tcBorders>
             <w:shd w:fill="FFFFFF" w:val="clear"/>
             <w:tcMar>
-              <w:left w:w="39" w:type="dxa"/>
+              <w:left w:w="36" w:type="dxa"/>
             </w:tcMar>
           </w:tcPr>
           <w:p>
@@ -7375,7 +7369,7 @@
             </w:tcBorders>
             <w:shd w:fill="FFFFFF" w:val="clear"/>
             <w:tcMar>
-              <w:left w:w="39" w:type="dxa"/>
+              <w:left w:w="36" w:type="dxa"/>
             </w:tcMar>
           </w:tcPr>
           <w:p>
@@ -7417,7 +7411,7 @@
             </w:tcBorders>
             <w:shd w:fill="FFFFFF" w:val="clear"/>
             <w:tcMar>
-              <w:left w:w="39" w:type="dxa"/>
+              <w:left w:w="36" w:type="dxa"/>
             </w:tcMar>
           </w:tcPr>
           <w:p>
@@ -7461,7 +7455,7 @@
             </w:tcBorders>
             <w:shd w:fill="FFFFFF" w:val="clear"/>
             <w:tcMar>
-              <w:left w:w="39" w:type="dxa"/>
+              <w:left w:w="36" w:type="dxa"/>
             </w:tcMar>
           </w:tcPr>
           <w:p>
@@ -7634,7 +7628,7 @@
             </w:tcBorders>
             <w:shd w:fill="FFFFFF" w:val="clear"/>
             <w:tcMar>
-              <w:left w:w="39" w:type="dxa"/>
+              <w:left w:w="36" w:type="dxa"/>
             </w:tcMar>
           </w:tcPr>
           <w:p>
@@ -7667,7 +7661,7 @@
             </w:tcBorders>
             <w:shd w:fill="FFFFFF" w:val="clear"/>
             <w:tcMar>
-              <w:left w:w="39" w:type="dxa"/>
+              <w:left w:w="36" w:type="dxa"/>
             </w:tcMar>
           </w:tcPr>
           <w:p>
@@ -7709,7 +7703,7 @@
             </w:tcBorders>
             <w:shd w:fill="FFFFFF" w:val="clear"/>
             <w:tcMar>
-              <w:left w:w="39" w:type="dxa"/>
+              <w:left w:w="36" w:type="dxa"/>
             </w:tcMar>
           </w:tcPr>
           <w:p>
@@ -7753,7 +7747,7 @@
             </w:tcBorders>
             <w:shd w:fill="FFFFFF" w:val="clear"/>
             <w:tcMar>
-              <w:left w:w="39" w:type="dxa"/>
+              <w:left w:w="36" w:type="dxa"/>
             </w:tcMar>
           </w:tcPr>
           <w:p>
@@ -7785,7 +7779,7 @@
             </w:tcBorders>
             <w:shd w:fill="FFFFFF" w:val="clear"/>
             <w:tcMar>
-              <w:left w:w="39" w:type="dxa"/>
+              <w:left w:w="36" w:type="dxa"/>
             </w:tcMar>
           </w:tcPr>
           <w:p>
@@ -7818,7 +7812,7 @@
             </w:tcBorders>
             <w:shd w:fill="FFFFFF" w:val="clear"/>
             <w:tcMar>
-              <w:left w:w="39" w:type="dxa"/>
+              <w:left w:w="36" w:type="dxa"/>
             </w:tcMar>
           </w:tcPr>
           <w:p>
@@ -7860,7 +7854,7 @@
             </w:tcBorders>
             <w:shd w:fill="FFFFFF" w:val="clear"/>
             <w:tcMar>
-              <w:left w:w="39" w:type="dxa"/>
+              <w:left w:w="36" w:type="dxa"/>
             </w:tcMar>
           </w:tcPr>
           <w:p>
@@ -7904,7 +7898,7 @@
             </w:tcBorders>
             <w:shd w:fill="FFFFFF" w:val="clear"/>
             <w:tcMar>
-              <w:left w:w="39" w:type="dxa"/>
+              <w:left w:w="36" w:type="dxa"/>
             </w:tcMar>
           </w:tcPr>
           <w:p>
@@ -7936,7 +7930,7 @@
             </w:tcBorders>
             <w:shd w:fill="FFFFFF" w:val="clear"/>
             <w:tcMar>
-              <w:left w:w="39" w:type="dxa"/>
+              <w:left w:w="36" w:type="dxa"/>
             </w:tcMar>
           </w:tcPr>
           <w:p>
@@ -7969,7 +7963,7 @@
             </w:tcBorders>
             <w:shd w:fill="FFFFFF" w:val="clear"/>
             <w:tcMar>
-              <w:left w:w="39" w:type="dxa"/>
+              <w:left w:w="36" w:type="dxa"/>
             </w:tcMar>
           </w:tcPr>
           <w:p>
@@ -8011,7 +8005,7 @@
             </w:tcBorders>
             <w:shd w:fill="FFFFFF" w:val="clear"/>
             <w:tcMar>
-              <w:left w:w="39" w:type="dxa"/>
+              <w:left w:w="36" w:type="dxa"/>
             </w:tcMar>
           </w:tcPr>
           <w:p>
@@ -8055,7 +8049,7 @@
             </w:tcBorders>
             <w:shd w:fill="FFFFFF" w:val="clear"/>
             <w:tcMar>
-              <w:left w:w="39" w:type="dxa"/>
+              <w:left w:w="36" w:type="dxa"/>
             </w:tcMar>
           </w:tcPr>
           <w:p>
@@ -8195,7 +8189,7 @@
             </w:tcBorders>
             <w:shd w:fill="FFFFFF" w:val="clear"/>
             <w:tcMar>
-              <w:left w:w="39" w:type="dxa"/>
+              <w:left w:w="36" w:type="dxa"/>
             </w:tcMar>
           </w:tcPr>
           <w:p>
@@ -8228,7 +8222,7 @@
             </w:tcBorders>
             <w:shd w:fill="FFFFFF" w:val="clear"/>
             <w:tcMar>
-              <w:left w:w="39" w:type="dxa"/>
+              <w:left w:w="36" w:type="dxa"/>
             </w:tcMar>
           </w:tcPr>
           <w:p>
@@ -8270,7 +8264,7 @@
             </w:tcBorders>
             <w:shd w:fill="FFFFFF" w:val="clear"/>
             <w:tcMar>
-              <w:left w:w="39" w:type="dxa"/>
+              <w:left w:w="36" w:type="dxa"/>
             </w:tcMar>
           </w:tcPr>
           <w:p>
@@ -8314,7 +8308,7 @@
             </w:tcBorders>
             <w:shd w:fill="FFFFFF" w:val="clear"/>
             <w:tcMar>
-              <w:left w:w="39" w:type="dxa"/>
+              <w:left w:w="36" w:type="dxa"/>
             </w:tcMar>
           </w:tcPr>
           <w:p>
@@ -8346,7 +8340,7 @@
             </w:tcBorders>
             <w:shd w:fill="FFFFFF" w:val="clear"/>
             <w:tcMar>
-              <w:left w:w="39" w:type="dxa"/>
+              <w:left w:w="36" w:type="dxa"/>
             </w:tcMar>
           </w:tcPr>
           <w:p>
@@ -8383,7 +8377,7 @@
             </w:tcBorders>
             <w:shd w:fill="FFFFFF" w:val="clear"/>
             <w:tcMar>
-              <w:left w:w="39" w:type="dxa"/>
+              <w:left w:w="36" w:type="dxa"/>
             </w:tcMar>
           </w:tcPr>
           <w:p>
@@ -8425,7 +8419,7 @@
             </w:tcBorders>
             <w:shd w:fill="FFFFFF" w:val="clear"/>
             <w:tcMar>
-              <w:left w:w="39" w:type="dxa"/>
+              <w:left w:w="36" w:type="dxa"/>
             </w:tcMar>
           </w:tcPr>
           <w:p>
@@ -8469,7 +8463,7 @@
             </w:tcBorders>
             <w:shd w:fill="FFFFFF" w:val="clear"/>
             <w:tcMar>
-              <w:left w:w="39" w:type="dxa"/>
+              <w:left w:w="36" w:type="dxa"/>
             </w:tcMar>
           </w:tcPr>
           <w:p>
@@ -8501,7 +8495,7 @@
             </w:tcBorders>
             <w:shd w:fill="FFFFFF" w:val="clear"/>
             <w:tcMar>
-              <w:left w:w="39" w:type="dxa"/>
+              <w:left w:w="36" w:type="dxa"/>
             </w:tcMar>
           </w:tcPr>
           <w:p>
@@ -8536,7 +8530,7 @@
             </w:tcBorders>
             <w:shd w:fill="FFFFFF" w:val="clear"/>
             <w:tcMar>
-              <w:left w:w="39" w:type="dxa"/>
+              <w:left w:w="36" w:type="dxa"/>
             </w:tcMar>
           </w:tcPr>
           <w:p>
@@ -8578,7 +8572,7 @@
             </w:tcBorders>
             <w:shd w:fill="FFFFFF" w:val="clear"/>
             <w:tcMar>
-              <w:left w:w="39" w:type="dxa"/>
+              <w:left w:w="36" w:type="dxa"/>
             </w:tcMar>
           </w:tcPr>
           <w:p>
@@ -8622,7 +8616,7 @@
             </w:tcBorders>
             <w:shd w:fill="FFFFFF" w:val="clear"/>
             <w:tcMar>
-              <w:left w:w="39" w:type="dxa"/>
+              <w:left w:w="36" w:type="dxa"/>
             </w:tcMar>
           </w:tcPr>
           <w:p>
@@ -8654,7 +8648,7 @@
             </w:tcBorders>
             <w:shd w:fill="FFFFFF" w:val="clear"/>
             <w:tcMar>
-              <w:left w:w="39" w:type="dxa"/>
+              <w:left w:w="36" w:type="dxa"/>
             </w:tcMar>
           </w:tcPr>
           <w:p>
@@ -8687,7 +8681,7 @@
             </w:tcBorders>
             <w:shd w:fill="FFFFFF" w:val="clear"/>
             <w:tcMar>
-              <w:left w:w="39" w:type="dxa"/>
+              <w:left w:w="36" w:type="dxa"/>
             </w:tcMar>
           </w:tcPr>
           <w:p>
@@ -8729,7 +8723,7 @@
             </w:tcBorders>
             <w:shd w:fill="FFFFFF" w:val="clear"/>
             <w:tcMar>
-              <w:left w:w="39" w:type="dxa"/>
+              <w:left w:w="36" w:type="dxa"/>
             </w:tcMar>
           </w:tcPr>
           <w:p>
@@ -8773,7 +8767,7 @@
             </w:tcBorders>
             <w:shd w:fill="FFFFFF" w:val="clear"/>
             <w:tcMar>
-              <w:left w:w="39" w:type="dxa"/>
+              <w:left w:w="36" w:type="dxa"/>
             </w:tcMar>
           </w:tcPr>
           <w:p>
@@ -8805,7 +8799,7 @@
             </w:tcBorders>
             <w:shd w:fill="FFFFFF" w:val="clear"/>
             <w:tcMar>
-              <w:left w:w="39" w:type="dxa"/>
+              <w:left w:w="36" w:type="dxa"/>
             </w:tcMar>
           </w:tcPr>
           <w:p>
@@ -8838,7 +8832,7 @@
             </w:tcBorders>
             <w:shd w:fill="FFFFFF" w:val="clear"/>
             <w:tcMar>
-              <w:left w:w="39" w:type="dxa"/>
+              <w:left w:w="36" w:type="dxa"/>
             </w:tcMar>
           </w:tcPr>
           <w:p>
@@ -8880,7 +8874,7 @@
             </w:tcBorders>
             <w:shd w:fill="FFFFFF" w:val="clear"/>
             <w:tcMar>
-              <w:left w:w="39" w:type="dxa"/>
+              <w:left w:w="36" w:type="dxa"/>
             </w:tcMar>
           </w:tcPr>
           <w:p>
@@ -8924,7 +8918,7 @@
             </w:tcBorders>
             <w:shd w:fill="FFFFFF" w:val="clear"/>
             <w:tcMar>
-              <w:left w:w="39" w:type="dxa"/>
+              <w:left w:w="36" w:type="dxa"/>
             </w:tcMar>
           </w:tcPr>
           <w:p>
@@ -9064,7 +9058,7 @@
             </w:tcBorders>
             <w:shd w:fill="FFFFFF" w:val="clear"/>
             <w:tcMar>
-              <w:left w:w="39" w:type="dxa"/>
+              <w:left w:w="36" w:type="dxa"/>
             </w:tcMar>
           </w:tcPr>
           <w:p>
@@ -9101,7 +9095,7 @@
             </w:tcBorders>
             <w:shd w:fill="FFFFFF" w:val="clear"/>
             <w:tcMar>
-              <w:left w:w="39" w:type="dxa"/>
+              <w:left w:w="36" w:type="dxa"/>
             </w:tcMar>
           </w:tcPr>
           <w:p>
@@ -9143,7 +9137,7 @@
             </w:tcBorders>
             <w:shd w:fill="FFFFFF" w:val="clear"/>
             <w:tcMar>
-              <w:left w:w="39" w:type="dxa"/>
+              <w:left w:w="36" w:type="dxa"/>
             </w:tcMar>
           </w:tcPr>
           <w:p>
@@ -9187,7 +9181,7 @@
             </w:tcBorders>
             <w:shd w:fill="FFFFFF" w:val="clear"/>
             <w:tcMar>
-              <w:left w:w="39" w:type="dxa"/>
+              <w:left w:w="36" w:type="dxa"/>
             </w:tcMar>
           </w:tcPr>
           <w:p>
@@ -9219,7 +9213,7 @@
             </w:tcBorders>
             <w:shd w:fill="FFFFFF" w:val="clear"/>
             <w:tcMar>
-              <w:left w:w="39" w:type="dxa"/>
+              <w:left w:w="36" w:type="dxa"/>
             </w:tcMar>
           </w:tcPr>
           <w:p>
@@ -9252,7 +9246,7 @@
             </w:tcBorders>
             <w:shd w:fill="FFFFFF" w:val="clear"/>
             <w:tcMar>
-              <w:left w:w="39" w:type="dxa"/>
+              <w:left w:w="36" w:type="dxa"/>
             </w:tcMar>
           </w:tcPr>
           <w:p>
@@ -9289,7 +9283,7 @@
             </w:tcBorders>
             <w:shd w:fill="FFFFFF" w:val="clear"/>
             <w:tcMar>
-              <w:left w:w="39" w:type="dxa"/>
+              <w:left w:w="36" w:type="dxa"/>
             </w:tcMar>
           </w:tcPr>
           <w:p>
@@ -9328,7 +9322,7 @@
             </w:tcBorders>
             <w:shd w:fill="FFFFFF" w:val="clear"/>
             <w:tcMar>
-              <w:left w:w="39" w:type="dxa"/>
+              <w:left w:w="36" w:type="dxa"/>
             </w:tcMar>
           </w:tcPr>
           <w:p>
@@ -9360,7 +9354,7 @@
             </w:tcBorders>
             <w:shd w:fill="FFFFFF" w:val="clear"/>
             <w:tcMar>
-              <w:left w:w="39" w:type="dxa"/>
+              <w:left w:w="36" w:type="dxa"/>
             </w:tcMar>
           </w:tcPr>
           <w:p>
@@ -9393,7 +9387,7 @@
             </w:tcBorders>
             <w:shd w:fill="FFFFFF" w:val="clear"/>
             <w:tcMar>
-              <w:left w:w="39" w:type="dxa"/>
+              <w:left w:w="36" w:type="dxa"/>
             </w:tcMar>
           </w:tcPr>
           <w:p>
@@ -9430,7 +9424,7 @@
             </w:tcBorders>
             <w:shd w:fill="FFFFFF" w:val="clear"/>
             <w:tcMar>
-              <w:left w:w="39" w:type="dxa"/>
+              <w:left w:w="36" w:type="dxa"/>
             </w:tcMar>
           </w:tcPr>
           <w:p>
@@ -9469,7 +9463,7 @@
             </w:tcBorders>
             <w:shd w:fill="FFFFFF" w:val="clear"/>
             <w:tcMar>
-              <w:left w:w="39" w:type="dxa"/>
+              <w:left w:w="36" w:type="dxa"/>
             </w:tcMar>
           </w:tcPr>
           <w:p>
@@ -9501,7 +9495,7 @@
             </w:tcBorders>
             <w:shd w:fill="FFFFFF" w:val="clear"/>
             <w:tcMar>
-              <w:left w:w="39" w:type="dxa"/>
+              <w:left w:w="36" w:type="dxa"/>
             </w:tcMar>
           </w:tcPr>
           <w:p>
@@ -9538,7 +9532,7 @@
             </w:tcBorders>
             <w:shd w:fill="FFFFFF" w:val="clear"/>
             <w:tcMar>
-              <w:left w:w="39" w:type="dxa"/>
+              <w:left w:w="36" w:type="dxa"/>
             </w:tcMar>
           </w:tcPr>
           <w:p>
@@ -9580,7 +9574,7 @@
             </w:tcBorders>
             <w:shd w:fill="FFFFFF" w:val="clear"/>
             <w:tcMar>
-              <w:left w:w="39" w:type="dxa"/>
+              <w:left w:w="36" w:type="dxa"/>
             </w:tcMar>
           </w:tcPr>
           <w:p>
@@ -9624,7 +9618,7 @@
             </w:tcBorders>
             <w:shd w:fill="FFFFFF" w:val="clear"/>
             <w:tcMar>
-              <w:left w:w="39" w:type="dxa"/>
+              <w:left w:w="36" w:type="dxa"/>
             </w:tcMar>
           </w:tcPr>
           <w:p>
@@ -9656,7 +9650,7 @@
             </w:tcBorders>
             <w:shd w:fill="FFFFFF" w:val="clear"/>
             <w:tcMar>
-              <w:left w:w="39" w:type="dxa"/>
+              <w:left w:w="36" w:type="dxa"/>
             </w:tcMar>
           </w:tcPr>
           <w:p>
@@ -9689,7 +9683,7 @@
             </w:tcBorders>
             <w:shd w:fill="FFFFFF" w:val="clear"/>
             <w:tcMar>
-              <w:left w:w="39" w:type="dxa"/>
+              <w:left w:w="36" w:type="dxa"/>
             </w:tcMar>
           </w:tcPr>
           <w:p>
@@ -9726,7 +9720,7 @@
             </w:tcBorders>
             <w:shd w:fill="FFFFFF" w:val="clear"/>
             <w:tcMar>
-              <w:left w:w="39" w:type="dxa"/>
+              <w:left w:w="36" w:type="dxa"/>
             </w:tcMar>
           </w:tcPr>
           <w:p>
@@ -9765,7 +9759,7 @@
             </w:tcBorders>
             <w:shd w:fill="FFFFFF" w:val="clear"/>
             <w:tcMar>
-              <w:left w:w="39" w:type="dxa"/>
+              <w:left w:w="36" w:type="dxa"/>
             </w:tcMar>
           </w:tcPr>
           <w:p>
@@ -9797,7 +9791,7 @@
             </w:tcBorders>
             <w:shd w:fill="FFFFFF" w:val="clear"/>
             <w:tcMar>
-              <w:left w:w="39" w:type="dxa"/>
+              <w:left w:w="36" w:type="dxa"/>
             </w:tcMar>
           </w:tcPr>
           <w:p>
@@ -9830,7 +9824,7 @@
             </w:tcBorders>
             <w:shd w:fill="FFFFFF" w:val="clear"/>
             <w:tcMar>
-              <w:left w:w="39" w:type="dxa"/>
+              <w:left w:w="36" w:type="dxa"/>
             </w:tcMar>
           </w:tcPr>
           <w:p>
@@ -9867,7 +9861,7 @@
             </w:tcBorders>
             <w:shd w:fill="FFFFFF" w:val="clear"/>
             <w:tcMar>
-              <w:left w:w="39" w:type="dxa"/>
+              <w:left w:w="36" w:type="dxa"/>
             </w:tcMar>
           </w:tcPr>
           <w:p>
@@ -9906,7 +9900,7 @@
             </w:tcBorders>
             <w:shd w:fill="FFFFFF" w:val="clear"/>
             <w:tcMar>
-              <w:left w:w="39" w:type="dxa"/>
+              <w:left w:w="36" w:type="dxa"/>
             </w:tcMar>
           </w:tcPr>
           <w:p>
@@ -9938,7 +9932,7 @@
             </w:tcBorders>
             <w:shd w:fill="FFFFFF" w:val="clear"/>
             <w:tcMar>
-              <w:left w:w="39" w:type="dxa"/>
+              <w:left w:w="36" w:type="dxa"/>
             </w:tcMar>
           </w:tcPr>
           <w:p>
@@ -9971,7 +9965,7 @@
             </w:tcBorders>
             <w:shd w:fill="FFFFFF" w:val="clear"/>
             <w:tcMar>
-              <w:left w:w="39" w:type="dxa"/>
+              <w:left w:w="36" w:type="dxa"/>
             </w:tcMar>
           </w:tcPr>
           <w:p>
@@ -10008,7 +10002,7 @@
             </w:tcBorders>
             <w:shd w:fill="FFFFFF" w:val="clear"/>
             <w:tcMar>
-              <w:left w:w="39" w:type="dxa"/>
+              <w:left w:w="36" w:type="dxa"/>
             </w:tcMar>
           </w:tcPr>
           <w:p>
@@ -10049,7 +10043,7 @@
       </w:pPr>
       <w:r>
         <w:rPr>
-          <w:rFonts w:cs="Times New Roman" w:ascii="Times new roman" w:hAnsi="Times new roman"/>
+          <w:rFonts w:cs="Times New Roman"/>
           <w:sz w:val="24"/>
           <w:szCs w:val="24"/>
         </w:rPr>
@@ -10139,6 +10133,26 @@
           <w:szCs w:val="24"/>
         </w:rPr>
       </w:pPr>
+      <w:r>
+        <w:rPr>
+          <w:rFonts w:cs="Times New Roman" w:ascii="Times New Roman" w:hAnsi="Times New Roman"/>
+          <w:b/>
+          <w:bCs/>
+          <w:color w:val="006600"/>
+          <w:sz w:val="24"/>
+          <w:szCs w:val="24"/>
+        </w:rPr>
+        <w:t>+</w:t>
+      </w:r>
+      <w:r>
+        <w:rPr>
+          <w:rFonts w:cs="Times New Roman" w:ascii="Times New Roman" w:hAnsi="Times New Roman"/>
+          <w:color w:val="006600"/>
+          <w:sz w:val="24"/>
+          <w:szCs w:val="24"/>
+        </w:rPr>
+        <w:t xml:space="preserve"> </w:t>
+      </w:r>
       <w:r>
         <w:rPr>
           <w:rFonts w:cs="Times New Roman" w:ascii="Times New Roman" w:hAnsi="Times New Roman"/>
@@ -10281,11 +10295,22 @@
       <w:r>
         <w:rPr>
           <w:rFonts w:cs="Times New Roman" w:ascii="Times New Roman" w:hAnsi="Times New Roman"/>
+          <w:b/>
+          <w:bCs/>
           <w:color w:val="006600"/>
           <w:sz w:val="24"/>
           <w:szCs w:val="24"/>
         </w:rPr>
-        <w:t xml:space="preserve">Мы обговаривали этот момент, на спектрах </w:t>
+        <w:t>+</w:t>
+      </w:r>
+      <w:r>
+        <w:rPr>
+          <w:rFonts w:cs="Times New Roman" w:ascii="Times New Roman" w:hAnsi="Times New Roman"/>
+          <w:color w:val="006600"/>
+          <w:sz w:val="24"/>
+          <w:szCs w:val="24"/>
+        </w:rPr>
+        <w:t xml:space="preserve"> Мы обговаривали этот момент, на спектрах </w:t>
       </w:r>
       <w:r>
         <w:rPr>
@@ -10385,6 +10410,26 @@
           <w:color w:val="006600"/>
         </w:rPr>
       </w:pPr>
+      <w:r>
+        <w:rPr>
+          <w:rFonts w:cs="Times New Roman" w:ascii="Times New Roman" w:hAnsi="Times New Roman"/>
+          <w:b/>
+          <w:bCs/>
+          <w:color w:val="006600"/>
+          <w:sz w:val="24"/>
+          <w:szCs w:val="24"/>
+        </w:rPr>
+        <w:t>+</w:t>
+      </w:r>
+      <w:r>
+        <w:rPr>
+          <w:rFonts w:cs="Times New Roman" w:ascii="Times New Roman" w:hAnsi="Times New Roman"/>
+          <w:color w:val="006600"/>
+          <w:sz w:val="24"/>
+          <w:szCs w:val="24"/>
+        </w:rPr>
+        <w:t xml:space="preserve"> </w:t>
+      </w:r>
       <w:r>
         <w:rPr>
           <w:rFonts w:cs="Times New Roman" w:ascii="Times New Roman" w:hAnsi="Times New Roman"/>

</xml_diff>